<commit_message>
release version of documentation
</commit_message>
<xml_diff>
--- a/Documentation/Validation App Design Specification.docx
+++ b/Documentation/Validation App Design Specification.docx
@@ -71,7 +71,7 @@
         <w:br w:type="page"/>
       </w:r>
     </w:p>
-    <w:bookmarkStart w:id="0" w:name="_Toc101710213" w:displacedByCustomXml="next"/>
+    <w:bookmarkStart w:id="0" w:name="_Toc101816712" w:displacedByCustomXml="next"/>
     <w:sdt>
       <w:sdtPr>
         <w:rPr>
@@ -144,7 +144,7 @@
           <w:r>
             <w:fldChar w:fldCharType="separate"/>
           </w:r>
-          <w:hyperlink w:anchor="_Toc101710213" w:history="1">
+          <w:hyperlink w:anchor="_Toc101816712" w:history="1">
             <w:r>
               <w:rPr>
                 <w:rStyle w:val="Hyperlink"/>
@@ -188,7 +188,7 @@
                 <w:noProof/>
                 <w:webHidden/>
               </w:rPr>
-              <w:instrText xml:space="preserve"> PAGEREF _Toc101710213 \h </w:instrText>
+              <w:instrText xml:space="preserve"> PAGEREF _Toc101816712 \h </w:instrText>
             </w:r>
             <w:r>
               <w:rPr>
@@ -231,7 +231,7 @@
               <w:noProof/>
             </w:rPr>
           </w:pPr>
-          <w:hyperlink w:anchor="_Toc101710214" w:history="1">
+          <w:hyperlink w:anchor="_Toc101816713" w:history="1">
             <w:r>
               <w:rPr>
                 <w:rStyle w:val="Hyperlink"/>
@@ -239,7 +239,7 @@
                 <w:bCs/>
                 <w:noProof/>
               </w:rPr>
-              <w:t>2.</w:t>
+              <w:t>1.</w:t>
             </w:r>
             <w:r>
               <w:rPr>
@@ -276,7 +276,7 @@
                 <w:noProof/>
                 <w:webHidden/>
               </w:rPr>
-              <w:instrText xml:space="preserve"> PAGEREF _Toc101710214 \h </w:instrText>
+              <w:instrText xml:space="preserve"> PAGEREF _Toc101816713 \h </w:instrText>
             </w:r>
             <w:r>
               <w:rPr>
@@ -319,13 +319,13 @@
               <w:noProof/>
             </w:rPr>
           </w:pPr>
-          <w:hyperlink w:anchor="_Toc101710215" w:history="1">
+          <w:hyperlink w:anchor="_Toc101816714" w:history="1">
             <w:r>
               <w:rPr>
                 <w:rStyle w:val="Hyperlink"/>
                 <w:noProof/>
               </w:rPr>
-              <w:t>2.1.</w:t>
+              <w:t>1.1.</w:t>
             </w:r>
             <w:r>
               <w:rPr>
@@ -360,7 +360,7 @@
                 <w:noProof/>
                 <w:webHidden/>
               </w:rPr>
-              <w:instrText xml:space="preserve"> PAGEREF _Toc101710215 \h </w:instrText>
+              <w:instrText xml:space="preserve"> PAGEREF _Toc101816714 \h </w:instrText>
             </w:r>
             <w:r>
               <w:rPr>
@@ -403,13 +403,13 @@
               <w:noProof/>
             </w:rPr>
           </w:pPr>
-          <w:hyperlink w:anchor="_Toc101710216" w:history="1">
+          <w:hyperlink w:anchor="_Toc101816715" w:history="1">
             <w:r>
               <w:rPr>
                 <w:rStyle w:val="Hyperlink"/>
                 <w:noProof/>
               </w:rPr>
-              <w:t>2.2.</w:t>
+              <w:t>1.2.</w:t>
             </w:r>
             <w:r>
               <w:rPr>
@@ -444,7 +444,7 @@
                 <w:noProof/>
                 <w:webHidden/>
               </w:rPr>
-              <w:instrText xml:space="preserve"> PAGEREF _Toc101710216 \h </w:instrText>
+              <w:instrText xml:space="preserve"> PAGEREF _Toc101816715 \h </w:instrText>
             </w:r>
             <w:r>
               <w:rPr>
@@ -487,13 +487,13 @@
               <w:noProof/>
             </w:rPr>
           </w:pPr>
-          <w:hyperlink w:anchor="_Toc101710217" w:history="1">
+          <w:hyperlink w:anchor="_Toc101816716" w:history="1">
             <w:r>
               <w:rPr>
                 <w:rStyle w:val="Hyperlink"/>
                 <w:noProof/>
               </w:rPr>
-              <w:t>2.3.</w:t>
+              <w:t>1.3.</w:t>
             </w:r>
             <w:r>
               <w:rPr>
@@ -528,7 +528,7 @@
                 <w:noProof/>
                 <w:webHidden/>
               </w:rPr>
-              <w:instrText xml:space="preserve"> PAGEREF _Toc101710217 \h </w:instrText>
+              <w:instrText xml:space="preserve"> PAGEREF _Toc101816716 \h </w:instrText>
             </w:r>
             <w:r>
               <w:rPr>
@@ -571,7 +571,7 @@
               <w:noProof/>
             </w:rPr>
           </w:pPr>
-          <w:hyperlink w:anchor="_Toc101710218" w:history="1">
+          <w:hyperlink w:anchor="_Toc101816717" w:history="1">
             <w:r>
               <w:rPr>
                 <w:rStyle w:val="Hyperlink"/>
@@ -579,7 +579,7 @@
                 <w:bCs/>
                 <w:noProof/>
               </w:rPr>
-              <w:t>3.</w:t>
+              <w:t>2.</w:t>
             </w:r>
             <w:r>
               <w:rPr>
@@ -616,7 +616,7 @@
                 <w:noProof/>
                 <w:webHidden/>
               </w:rPr>
-              <w:instrText xml:space="preserve"> PAGEREF _Toc101710218 \h </w:instrText>
+              <w:instrText xml:space="preserve"> PAGEREF _Toc101816717 \h </w:instrText>
             </w:r>
             <w:r>
               <w:rPr>
@@ -659,13 +659,13 @@
               <w:noProof/>
             </w:rPr>
           </w:pPr>
-          <w:hyperlink w:anchor="_Toc101710219" w:history="1">
+          <w:hyperlink w:anchor="_Toc101816718" w:history="1">
             <w:r>
               <w:rPr>
                 <w:rStyle w:val="Hyperlink"/>
                 <w:noProof/>
               </w:rPr>
-              <w:t>3.1.</w:t>
+              <w:t>2.1.</w:t>
             </w:r>
             <w:r>
               <w:rPr>
@@ -700,7 +700,7 @@
                 <w:noProof/>
                 <w:webHidden/>
               </w:rPr>
-              <w:instrText xml:space="preserve"> PAGEREF _Toc101710219 \h </w:instrText>
+              <w:instrText xml:space="preserve"> PAGEREF _Toc101816718 \h </w:instrText>
             </w:r>
             <w:r>
               <w:rPr>
@@ -743,13 +743,13 @@
               <w:noProof/>
             </w:rPr>
           </w:pPr>
-          <w:hyperlink w:anchor="_Toc101710220" w:history="1">
+          <w:hyperlink w:anchor="_Toc101816719" w:history="1">
             <w:r>
               <w:rPr>
                 <w:rStyle w:val="Hyperlink"/>
                 <w:noProof/>
               </w:rPr>
-              <w:t>3.2.</w:t>
+              <w:t>2.2.</w:t>
             </w:r>
             <w:r>
               <w:rPr>
@@ -784,7 +784,7 @@
                 <w:noProof/>
                 <w:webHidden/>
               </w:rPr>
-              <w:instrText xml:space="preserve"> PAGEREF _Toc101710220 \h </w:instrText>
+              <w:instrText xml:space="preserve"> PAGEREF _Toc101816719 \h </w:instrText>
             </w:r>
             <w:r>
               <w:rPr>
@@ -827,13 +827,13 @@
               <w:noProof/>
             </w:rPr>
           </w:pPr>
-          <w:hyperlink w:anchor="_Toc101710221" w:history="1">
+          <w:hyperlink w:anchor="_Toc101816720" w:history="1">
             <w:r>
               <w:rPr>
                 <w:rStyle w:val="Hyperlink"/>
                 <w:noProof/>
               </w:rPr>
-              <w:t>3.3.</w:t>
+              <w:t>2.3.</w:t>
             </w:r>
             <w:r>
               <w:rPr>
@@ -868,7 +868,7 @@
                 <w:noProof/>
                 <w:webHidden/>
               </w:rPr>
-              <w:instrText xml:space="preserve"> PAGEREF _Toc101710221 \h </w:instrText>
+              <w:instrText xml:space="preserve"> PAGEREF _Toc101816720 \h </w:instrText>
             </w:r>
             <w:r>
               <w:rPr>
@@ -911,13 +911,13 @@
               <w:noProof/>
             </w:rPr>
           </w:pPr>
-          <w:hyperlink w:anchor="_Toc101710222" w:history="1">
+          <w:hyperlink w:anchor="_Toc101816721" w:history="1">
             <w:r>
               <w:rPr>
                 <w:rStyle w:val="Hyperlink"/>
                 <w:noProof/>
               </w:rPr>
-              <w:t>3.4.</w:t>
+              <w:t>2.4.</w:t>
             </w:r>
             <w:r>
               <w:rPr>
@@ -952,7 +952,7 @@
                 <w:noProof/>
                 <w:webHidden/>
               </w:rPr>
-              <w:instrText xml:space="preserve"> PAGEREF _Toc101710222 \h </w:instrText>
+              <w:instrText xml:space="preserve"> PAGEREF _Toc101816721 \h </w:instrText>
             </w:r>
             <w:r>
               <w:rPr>
@@ -996,157 +996,6 @@
       </w:sdtContent>
     </w:sdt>
     <w:p>
-      <w:r>
-        <w:br w:type="page"/>
-      </w:r>
-    </w:p>
-    <w:p>
-      <w:pPr>
-        <w:pStyle w:val="Heading3"/>
-        <w:numPr>
-          <w:ilvl w:val="0"/>
-          <w:numId w:val="2"/>
-        </w:numPr>
-        <w:spacing w:line="360" w:lineRule="auto"/>
-        <w:jc w:val="both"/>
-        <w:rPr>
-          <w:b/>
-          <w:bCs/>
-        </w:rPr>
-      </w:pPr>
-      <w:bookmarkStart w:id="1" w:name="_Toc101710214"/>
-      <w:r>
-        <w:rPr>
-          <w:b/>
-          <w:bCs/>
-          <w:sz w:val="36"/>
-          <w:szCs w:val="36"/>
-        </w:rPr>
-        <w:lastRenderedPageBreak/>
-        <w:t>Introduction</w:t>
-      </w:r>
-      <w:bookmarkEnd w:id="1"/>
-    </w:p>
-    <w:p>
-      <w:pPr>
-        <w:pStyle w:val="Heading3"/>
-        <w:numPr>
-          <w:ilvl w:val="1"/>
-          <w:numId w:val="2"/>
-        </w:numPr>
-        <w:spacing w:line="360" w:lineRule="auto"/>
-        <w:jc w:val="both"/>
-      </w:pPr>
-      <w:bookmarkStart w:id="2" w:name="_Toc101710215"/>
-      <w:r>
-        <w:t>Confidentiality</w:t>
-      </w:r>
-      <w:bookmarkEnd w:id="2"/>
-    </w:p>
-    <w:p>
-      <w:pPr>
-        <w:spacing w:line="360" w:lineRule="auto"/>
-        <w:jc w:val="both"/>
-      </w:pPr>
-      <w:r>
-        <w:t xml:space="preserve">All technical information included in this document, specifications, diagrams and/or other details, must be kept confidential within the </w:t>
-      </w:r>
-      <w:r>
-        <w:t>interested parties</w:t>
-      </w:r>
-      <w:r>
-        <w:t xml:space="preserve"> and cannot be transmitted to any third party without prior written </w:t>
-      </w:r>
-      <w:r>
-        <w:t xml:space="preserve">legal </w:t>
-      </w:r>
-      <w:r>
-        <w:t>approval in the form of NDA.</w:t>
-      </w:r>
-    </w:p>
-    <w:p>
-      <w:pPr>
-        <w:pStyle w:val="Heading3"/>
-        <w:numPr>
-          <w:ilvl w:val="1"/>
-          <w:numId w:val="2"/>
-        </w:numPr>
-        <w:spacing w:line="360" w:lineRule="auto"/>
-        <w:jc w:val="both"/>
-      </w:pPr>
-      <w:bookmarkStart w:id="3" w:name="_Toc101710216"/>
-      <w:r>
-        <w:t>Overview</w:t>
-      </w:r>
-      <w:bookmarkEnd w:id="3"/>
-    </w:p>
-    <w:p>
-      <w:pPr>
-        <w:spacing w:line="360" w:lineRule="auto"/>
-        <w:jc w:val="both"/>
-      </w:pPr>
-      <w:r>
-        <w:t>This document describes Validation App design. Validation App is testing database manager based on Python 3.6</w:t>
-      </w:r>
-      <w:r>
-        <w:t xml:space="preserve"> </w:t>
-      </w:r>
-      <w:r>
-        <w:t>and Microsoft Excel. Validation App has been developed on Windows 10 platform.</w:t>
-      </w:r>
-    </w:p>
-    <w:p>
-      <w:pPr>
-        <w:pStyle w:val="Heading3"/>
-        <w:numPr>
-          <w:ilvl w:val="1"/>
-          <w:numId w:val="2"/>
-        </w:numPr>
-        <w:spacing w:line="360" w:lineRule="auto"/>
-        <w:jc w:val="both"/>
-      </w:pPr>
-      <w:bookmarkStart w:id="4" w:name="_Toc101710217"/>
-      <w:r>
-        <w:t>Adherence to specification</w:t>
-      </w:r>
-      <w:bookmarkEnd w:id="4"/>
-    </w:p>
-    <w:p>
-      <w:pPr>
-        <w:spacing w:line="360" w:lineRule="auto"/>
-        <w:jc w:val="both"/>
-      </w:pPr>
-      <w:r>
-        <w:t xml:space="preserve">This specification covers many parts of Validation App design, however it by no means covers all areas of testing or database design. Users and developers must follow the theme defined in this specification and use their best judgement when designing portions of the system not included in this specification. </w:t>
-      </w:r>
-    </w:p>
-    <w:p>
-      <w:pPr>
-        <w:spacing w:line="360" w:lineRule="auto"/>
-        <w:jc w:val="both"/>
-      </w:pPr>
-      <w:r>
-        <w:t>Validation App is under development and as such</w:t>
-      </w:r>
-      <w:r>
-        <w:t xml:space="preserve"> some</w:t>
-      </w:r>
-      <w:r>
-        <w:t xml:space="preserve"> information in this specificatio</w:t>
-      </w:r>
-      <w:r>
-        <w:t>n are subject to change</w:t>
-      </w:r>
-      <w:r>
-        <w:t>.</w:t>
-      </w:r>
-    </w:p>
-    <w:p>
-      <w:r>
-        <w:br w:type="page"/>
-      </w:r>
-    </w:p>
-    <w:p>
       <w:pPr>
         <w:pStyle w:val="Heading3"/>
         <w:numPr>
@@ -1162,7 +1011,364 @@
           <w:szCs w:val="36"/>
         </w:rPr>
       </w:pPr>
-      <w:bookmarkStart w:id="5" w:name="_Toc101710218"/>
+      <w:bookmarkStart w:id="1" w:name="_Toc101816912"/>
+      <w:r>
+        <w:rPr>
+          <w:b/>
+          <w:bCs/>
+          <w:sz w:val="36"/>
+          <w:szCs w:val="36"/>
+        </w:rPr>
+        <w:t>Version history</w:t>
+      </w:r>
+      <w:bookmarkEnd w:id="1"/>
+    </w:p>
+    <w:tbl>
+      <w:tblPr>
+        <w:tblStyle w:val="TableGrid"/>
+        <w:tblW w:w="0" w:type="auto"/>
+        <w:jc w:val="center"/>
+        <w:tblLook w:val="04A0" w:firstRow="1" w:lastRow="0" w:firstColumn="1" w:lastColumn="0" w:noHBand="0" w:noVBand="1"/>
+      </w:tblPr>
+      <w:tblGrid>
+        <w:gridCol w:w="1097"/>
+        <w:gridCol w:w="6411"/>
+        <w:gridCol w:w="1418"/>
+      </w:tblGrid>
+      <w:tr>
+        <w:trPr>
+          <w:jc w:val="center"/>
+        </w:trPr>
+        <w:tc>
+          <w:tcPr>
+            <w:tcW w:w="1097" w:type="dxa"/>
+            <w:shd w:val="clear" w:color="auto" w:fill="D9D9D9" w:themeFill="background1" w:themeFillShade="D9"/>
+          </w:tcPr>
+          <w:p>
+            <w:pPr>
+              <w:jc w:val="center"/>
+              <w:rPr>
+                <w:b/>
+                <w:bCs/>
+              </w:rPr>
+            </w:pPr>
+            <w:r>
+              <w:rPr>
+                <w:b/>
+                <w:bCs/>
+              </w:rPr>
+              <w:t>Revision</w:t>
+            </w:r>
+          </w:p>
+        </w:tc>
+        <w:tc>
+          <w:tcPr>
+            <w:tcW w:w="6411" w:type="dxa"/>
+            <w:shd w:val="clear" w:color="auto" w:fill="D9D9D9" w:themeFill="background1" w:themeFillShade="D9"/>
+          </w:tcPr>
+          <w:p>
+            <w:pPr>
+              <w:jc w:val="center"/>
+              <w:rPr>
+                <w:b/>
+                <w:bCs/>
+              </w:rPr>
+            </w:pPr>
+            <w:r>
+              <w:rPr>
+                <w:b/>
+                <w:bCs/>
+              </w:rPr>
+              <w:t>Changes</w:t>
+            </w:r>
+          </w:p>
+        </w:tc>
+        <w:tc>
+          <w:tcPr>
+            <w:tcW w:w="1418" w:type="dxa"/>
+            <w:shd w:val="clear" w:color="auto" w:fill="D9D9D9" w:themeFill="background1" w:themeFillShade="D9"/>
+          </w:tcPr>
+          <w:p>
+            <w:pPr>
+              <w:jc w:val="center"/>
+              <w:rPr>
+                <w:b/>
+                <w:bCs/>
+              </w:rPr>
+            </w:pPr>
+            <w:r>
+              <w:rPr>
+                <w:b/>
+                <w:bCs/>
+              </w:rPr>
+              <w:t>Date</w:t>
+            </w:r>
+          </w:p>
+        </w:tc>
+      </w:tr>
+      <w:tr>
+        <w:trPr>
+          <w:jc w:val="center"/>
+        </w:trPr>
+        <w:tc>
+          <w:tcPr>
+            <w:tcW w:w="1097" w:type="dxa"/>
+          </w:tcPr>
+          <w:p>
+            <w:pPr>
+              <w:jc w:val="center"/>
+            </w:pPr>
+            <w:r>
+              <w:t>0.1</w:t>
+            </w:r>
+          </w:p>
+        </w:tc>
+        <w:tc>
+          <w:tcPr>
+            <w:tcW w:w="6411" w:type="dxa"/>
+          </w:tcPr>
+          <w:p>
+            <w:pPr>
+              <w:jc w:val="center"/>
+            </w:pPr>
+            <w:r>
+              <w:t>First draft published</w:t>
+            </w:r>
+          </w:p>
+        </w:tc>
+        <w:tc>
+          <w:tcPr>
+            <w:tcW w:w="1418" w:type="dxa"/>
+          </w:tcPr>
+          <w:p>
+            <w:pPr>
+              <w:jc w:val="center"/>
+            </w:pPr>
+            <w:r>
+              <w:t>24-04-2022</w:t>
+            </w:r>
+          </w:p>
+        </w:tc>
+      </w:tr>
+      <w:tr>
+        <w:trPr>
+          <w:jc w:val="center"/>
+        </w:trPr>
+        <w:tc>
+          <w:tcPr>
+            <w:tcW w:w="1097" w:type="dxa"/>
+          </w:tcPr>
+          <w:p>
+            <w:pPr>
+              <w:jc w:val="center"/>
+            </w:pPr>
+            <w:r>
+              <w:t>1.0</w:t>
+            </w:r>
+          </w:p>
+        </w:tc>
+        <w:tc>
+          <w:tcPr>
+            <w:tcW w:w="6411" w:type="dxa"/>
+          </w:tcPr>
+          <w:p>
+            <w:pPr>
+              <w:jc w:val="center"/>
+            </w:pPr>
+            <w:r>
+              <w:t>Release version</w:t>
+            </w:r>
+          </w:p>
+        </w:tc>
+        <w:tc>
+          <w:tcPr>
+            <w:tcW w:w="1418" w:type="dxa"/>
+          </w:tcPr>
+          <w:p>
+            <w:pPr>
+              <w:jc w:val="center"/>
+            </w:pPr>
+            <w:r>
+              <w:t>2</w:t>
+            </w:r>
+            <w:r>
+              <w:t>5</w:t>
+            </w:r>
+            <w:r>
+              <w:t>-04-2022</w:t>
+            </w:r>
+          </w:p>
+        </w:tc>
+      </w:tr>
+    </w:tbl>
+    <w:p>
+      <w:r>
+        <w:br w:type="page"/>
+      </w:r>
+    </w:p>
+    <w:p>
+      <w:pPr>
+        <w:pStyle w:val="Heading3"/>
+        <w:numPr>
+          <w:ilvl w:val="0"/>
+          <w:numId w:val="2"/>
+        </w:numPr>
+        <w:spacing w:line="360" w:lineRule="auto"/>
+        <w:jc w:val="both"/>
+        <w:rPr>
+          <w:b/>
+          <w:bCs/>
+        </w:rPr>
+      </w:pPr>
+      <w:bookmarkStart w:id="2" w:name="_Toc101816713"/>
+      <w:r>
+        <w:rPr>
+          <w:b/>
+          <w:bCs/>
+          <w:sz w:val="36"/>
+          <w:szCs w:val="36"/>
+        </w:rPr>
+        <w:lastRenderedPageBreak/>
+        <w:t>Introduction</w:t>
+      </w:r>
+      <w:bookmarkEnd w:id="2"/>
+    </w:p>
+    <w:p>
+      <w:pPr>
+        <w:pStyle w:val="Heading3"/>
+        <w:numPr>
+          <w:ilvl w:val="1"/>
+          <w:numId w:val="2"/>
+        </w:numPr>
+        <w:spacing w:line="360" w:lineRule="auto"/>
+        <w:jc w:val="both"/>
+      </w:pPr>
+      <w:bookmarkStart w:id="3" w:name="_Toc101816714"/>
+      <w:r>
+        <w:t>Confidentiality</w:t>
+      </w:r>
+      <w:bookmarkEnd w:id="3"/>
+    </w:p>
+    <w:p>
+      <w:pPr>
+        <w:spacing w:line="360" w:lineRule="auto"/>
+        <w:jc w:val="both"/>
+      </w:pPr>
+      <w:r>
+        <w:t xml:space="preserve">All technical information included in this document, specifications, diagrams and/or other details, must be kept confidential within the </w:t>
+      </w:r>
+      <w:r>
+        <w:t>interested parties</w:t>
+      </w:r>
+      <w:r>
+        <w:t xml:space="preserve"> and cannot be transmitted to any third party without prior written </w:t>
+      </w:r>
+      <w:r>
+        <w:t xml:space="preserve">legal </w:t>
+      </w:r>
+      <w:r>
+        <w:t>approval in the form of NDA.</w:t>
+      </w:r>
+    </w:p>
+    <w:p>
+      <w:pPr>
+        <w:pStyle w:val="Heading3"/>
+        <w:numPr>
+          <w:ilvl w:val="1"/>
+          <w:numId w:val="2"/>
+        </w:numPr>
+        <w:spacing w:line="360" w:lineRule="auto"/>
+        <w:jc w:val="both"/>
+      </w:pPr>
+      <w:bookmarkStart w:id="4" w:name="_Toc101816715"/>
+      <w:r>
+        <w:t>Overview</w:t>
+      </w:r>
+      <w:bookmarkEnd w:id="4"/>
+    </w:p>
+    <w:p>
+      <w:pPr>
+        <w:spacing w:line="360" w:lineRule="auto"/>
+        <w:jc w:val="both"/>
+      </w:pPr>
+      <w:r>
+        <w:t>This document describes Validation App design. Validation App is testing database manager based on Python 3.6</w:t>
+      </w:r>
+      <w:r>
+        <w:t xml:space="preserve"> </w:t>
+      </w:r>
+      <w:r>
+        <w:t>and Microsoft Excel. Validation App has been developed on Windows 10 platform.</w:t>
+      </w:r>
+    </w:p>
+    <w:p>
+      <w:pPr>
+        <w:pStyle w:val="Heading3"/>
+        <w:numPr>
+          <w:ilvl w:val="1"/>
+          <w:numId w:val="2"/>
+        </w:numPr>
+        <w:spacing w:line="360" w:lineRule="auto"/>
+        <w:jc w:val="both"/>
+      </w:pPr>
+      <w:bookmarkStart w:id="5" w:name="_Toc101816716"/>
+      <w:r>
+        <w:t>Adherence to specification</w:t>
+      </w:r>
+      <w:bookmarkEnd w:id="5"/>
+    </w:p>
+    <w:p>
+      <w:pPr>
+        <w:spacing w:line="360" w:lineRule="auto"/>
+        <w:jc w:val="both"/>
+      </w:pPr>
+      <w:r>
+        <w:t xml:space="preserve">This specification covers many parts of Validation App design, however it by no means covers all areas of testing or database design. Users and developers must follow the theme defined in this specification and use their best judgement when designing portions of the system not included in this specification. </w:t>
+      </w:r>
+    </w:p>
+    <w:p>
+      <w:pPr>
+        <w:spacing w:line="360" w:lineRule="auto"/>
+        <w:jc w:val="both"/>
+      </w:pPr>
+      <w:r>
+        <w:t>Validation App is under development and as such</w:t>
+      </w:r>
+      <w:r>
+        <w:t xml:space="preserve"> some</w:t>
+      </w:r>
+      <w:r>
+        <w:t xml:space="preserve"> information in this specificatio</w:t>
+      </w:r>
+      <w:r>
+        <w:t>n are subject to change</w:t>
+      </w:r>
+      <w:r>
+        <w:t>.</w:t>
+      </w:r>
+    </w:p>
+    <w:p>
+      <w:r>
+        <w:br w:type="page"/>
+      </w:r>
+    </w:p>
+    <w:p>
+      <w:pPr>
+        <w:pStyle w:val="Heading3"/>
+        <w:numPr>
+          <w:ilvl w:val="0"/>
+          <w:numId w:val="2"/>
+        </w:numPr>
+        <w:spacing w:line="360" w:lineRule="auto"/>
+        <w:jc w:val="both"/>
+        <w:rPr>
+          <w:b/>
+          <w:bCs/>
+          <w:sz w:val="36"/>
+          <w:szCs w:val="36"/>
+        </w:rPr>
+      </w:pPr>
+      <w:bookmarkStart w:id="6" w:name="_Toc101816717"/>
       <w:r>
         <w:rPr>
           <w:b/>
@@ -1173,7 +1379,7 @@
         <w:lastRenderedPageBreak/>
         <w:t>Design</w:t>
       </w:r>
-      <w:bookmarkEnd w:id="5"/>
+      <w:bookmarkEnd w:id="6"/>
     </w:p>
     <w:p>
       <w:pPr>
@@ -1185,11 +1391,11 @@
         <w:spacing w:line="360" w:lineRule="auto"/>
         <w:jc w:val="both"/>
       </w:pPr>
-      <w:bookmarkStart w:id="6" w:name="_Toc101710219"/>
+      <w:bookmarkStart w:id="7" w:name="_Toc101816718"/>
       <w:r>
         <w:t>Purpose</w:t>
       </w:r>
-      <w:bookmarkEnd w:id="6"/>
+      <w:bookmarkEnd w:id="7"/>
     </w:p>
     <w:p>
       <w:pPr>
@@ -1197,7 +1403,13 @@
         <w:jc w:val="both"/>
       </w:pPr>
       <w:r>
-        <w:t>The goal of Validation App is to showcase possible approach to designing interactable database manager for predefined validation model within short time constrains. The system has to be cohesive and easy to understand, and as such all segments are implemented with further development in mind.</w:t>
+        <w:t xml:space="preserve">The goal of Validation App is to showcase possible approach to designing interactable database manager for predefined validation model within short time constrains. The system has to be cohesive and easy to understand, and as such all segments are </w:t>
+      </w:r>
+      <w:r>
+        <w:t xml:space="preserve">to be </w:t>
+      </w:r>
+      <w:r>
+        <w:t>implemented with further development in mind.</w:t>
       </w:r>
     </w:p>
     <w:p>
@@ -1209,7 +1421,7 @@
         </w:numPr>
         <w:spacing w:line="360" w:lineRule="auto"/>
       </w:pPr>
-      <w:bookmarkStart w:id="7" w:name="_Toc101710220"/>
+      <w:bookmarkStart w:id="8" w:name="_Toc101816719"/>
       <w:r>
         <w:t>Relation</w:t>
       </w:r>
@@ -1222,7 +1434,7 @@
       <w:r>
         <w:t>Concept</w:t>
       </w:r>
-      <w:bookmarkEnd w:id="7"/>
+      <w:bookmarkEnd w:id="8"/>
     </w:p>
     <w:p>
       <w:pPr>
@@ -1395,20 +1607,11 @@
           <w:numId w:val="9"/>
         </w:numPr>
         <w:spacing w:line="360" w:lineRule="auto"/>
-        <w:rPr>
-          <w:highlight w:val="yellow"/>
-        </w:rPr>
-      </w:pPr>
-      <w:r>
-        <w:rPr>
-          <w:highlight w:val="yellow"/>
-        </w:rPr>
+      </w:pPr>
+      <w:r>
         <w:t>Cycle – TC</w:t>
       </w:r>
       <w:r>
-        <w:rPr>
-          <w:highlight w:val="yellow"/>
-        </w:rPr>
         <w:t>D / TC: many-to-many</w:t>
       </w:r>
     </w:p>
@@ -1420,20 +1623,11 @@
           <w:numId w:val="9"/>
         </w:numPr>
         <w:spacing w:line="360" w:lineRule="auto"/>
-        <w:rPr>
-          <w:highlight w:val="yellow"/>
-        </w:rPr>
-      </w:pPr>
-      <w:r>
-        <w:rPr>
-          <w:highlight w:val="yellow"/>
-        </w:rPr>
+      </w:pPr>
+      <w:r>
         <w:t>Cycle – TR: one-to-man</w:t>
       </w:r>
       <w:r>
-        <w:rPr>
-          <w:highlight w:val="yellow"/>
-        </w:rPr>
         <w:t>y</w:t>
       </w:r>
     </w:p>
@@ -1441,18 +1635,32 @@
       <w:pPr>
         <w:pStyle w:val="Caption"/>
         <w:spacing w:line="360" w:lineRule="auto"/>
+        <w:jc w:val="right"/>
       </w:pPr>
       <w:r>
         <w:t xml:space="preserve">Figure </w:t>
       </w:r>
-      <w:fldSimple w:instr=" SEQ Figure \* ARABIC ">
-        <w:r>
-          <w:rPr>
-            <w:noProof/>
-          </w:rPr>
-          <w:t>1</w:t>
-        </w:r>
-      </w:fldSimple>
+      <w:r>
+        <w:fldChar w:fldCharType="begin"/>
+      </w:r>
+      <w:r>
+        <w:instrText xml:space="preserve"> SEQ Figure \* ARABIC </w:instrText>
+      </w:r>
+      <w:r>
+        <w:fldChar w:fldCharType="separate"/>
+      </w:r>
+      <w:r>
+        <w:rPr>
+          <w:noProof/>
+        </w:rPr>
+        <w:t>1</w:t>
+      </w:r>
+      <w:r>
+        <w:rPr>
+          <w:noProof/>
+        </w:rPr>
+        <w:fldChar w:fldCharType="end"/>
+      </w:r>
       <w:r>
         <w:t xml:space="preserve"> Validation Database Relation</w:t>
       </w:r>
@@ -1472,14 +1680,14 @@
         </w:numPr>
         <w:spacing w:line="360" w:lineRule="auto"/>
       </w:pPr>
-      <w:bookmarkStart w:id="8" w:name="_Toc101710221"/>
+      <w:bookmarkStart w:id="9" w:name="_Toc101816720"/>
       <w:r>
         <w:t>Database Block Diagra</w:t>
       </w:r>
       <w:r>
         <w:t>m</w:t>
       </w:r>
-      <w:bookmarkEnd w:id="8"/>
+      <w:bookmarkEnd w:id="9"/>
     </w:p>
     <w:p>
       <w:pPr>
@@ -1490,10 +1698,10 @@
           <w:noProof/>
         </w:rPr>
         <w:drawing>
-          <wp:inline distT="0" distB="0" distL="0" distR="0" wp14:anchorId="12885F59" wp14:editId="3B30E399">
-            <wp:extent cx="5943600" cy="2557780"/>
-            <wp:effectExtent l="0" t="0" r="0" b="0"/>
-            <wp:docPr id="450" name="Picture 450"/>
+          <wp:inline distT="0" distB="0" distL="0" distR="0" wp14:anchorId="60EA2AAF" wp14:editId="20FE6597">
+            <wp:extent cx="6150611" cy="2538375"/>
+            <wp:effectExtent l="0" t="0" r="2540" b="0"/>
+            <wp:docPr id="1" name="Picture 1"/>
             <wp:cNvGraphicFramePr>
               <a:graphicFrameLocks xmlns:a="http://schemas.openxmlformats.org/drawingml/2006/main" noChangeAspect="1"/>
             </wp:cNvGraphicFramePr>
@@ -1501,7 +1709,7 @@
               <a:graphicData uri="http://schemas.openxmlformats.org/drawingml/2006/picture">
                 <pic:pic xmlns:pic="http://schemas.openxmlformats.org/drawingml/2006/picture">
                   <pic:nvPicPr>
-                    <pic:cNvPr id="0" name="Picture 7"/>
+                    <pic:cNvPr id="0" name="Picture 1"/>
                     <pic:cNvPicPr>
                       <a:picLocks noChangeAspect="1" noChangeArrowheads="1"/>
                     </pic:cNvPicPr>
@@ -1522,7 +1730,7 @@
                   <pic:spPr bwMode="auto">
                     <a:xfrm>
                       <a:off x="0" y="0"/>
-                      <a:ext cx="5943600" cy="2557780"/>
+                      <a:ext cx="6221285" cy="2567542"/>
                     </a:xfrm>
                     <a:prstGeom prst="rect">
                       <a:avLst/>
@@ -1544,20 +1752,41 @@
         <w:pStyle w:val="Caption"/>
         <w:keepNext/>
         <w:spacing w:line="360" w:lineRule="auto"/>
-      </w:pPr>
-      <w:r>
+        <w:jc w:val="right"/>
+      </w:pPr>
+      <w:r>
+        <w:lastRenderedPageBreak/>
         <w:t xml:space="preserve">Figure </w:t>
       </w:r>
-      <w:fldSimple w:instr=" SEQ Figure \* ARABIC ">
-        <w:r>
-          <w:rPr>
-            <w:noProof/>
-          </w:rPr>
-          <w:t>2</w:t>
-        </w:r>
-      </w:fldSimple>
-      <w:r>
-        <w:t xml:space="preserve"> Database Block Diagram</w:t>
+      <w:r>
+        <w:fldChar w:fldCharType="begin"/>
+      </w:r>
+      <w:r>
+        <w:instrText xml:space="preserve"> SEQ Figure \* ARABIC </w:instrText>
+      </w:r>
+      <w:r>
+        <w:fldChar w:fldCharType="separate"/>
+      </w:r>
+      <w:r>
+        <w:rPr>
+          <w:noProof/>
+        </w:rPr>
+        <w:t>2</w:t>
+      </w:r>
+      <w:r>
+        <w:rPr>
+          <w:noProof/>
+        </w:rPr>
+        <w:fldChar w:fldCharType="end"/>
+      </w:r>
+      <w:r>
+        <w:t xml:space="preserve"> </w:t>
+      </w:r>
+      <w:r>
+        <w:t xml:space="preserve">Target </w:t>
+      </w:r>
+      <w:r>
+        <w:t>Database Block Diagram</w:t>
       </w:r>
     </w:p>
     <w:p>
@@ -1569,11 +1798,11 @@
         </w:numPr>
         <w:spacing w:line="360" w:lineRule="auto"/>
       </w:pPr>
-      <w:bookmarkStart w:id="9" w:name="_Toc101710222"/>
+      <w:bookmarkStart w:id="10" w:name="_Toc101816721"/>
       <w:r>
         <w:t>API</w:t>
       </w:r>
-      <w:bookmarkEnd w:id="9"/>
+      <w:bookmarkEnd w:id="10"/>
     </w:p>
     <w:p>
       <w:pPr>
@@ -1753,13 +1982,11 @@
       <w:pStyle w:val="Header"/>
     </w:pPr>
     <w:r>
-      <w:t>Validation App Design Specification Rev 0.1</w:t>
+      <w:t>Validation App Design Specification Rev 1</w:t>
     </w:r>
-  </w:p>
-  <w:p>
-    <w:pPr>
-      <w:pStyle w:val="Header"/>
-    </w:pPr>
+    <w:r>
+      <w:t>.0</w:t>
+    </w:r>
   </w:p>
 </w:hdr>
 </file>
@@ -3365,6 +3592,25 @@
       <w:u w:val="single"/>
     </w:rPr>
   </w:style>
+  <w:style w:type="table" w:styleId="TableGrid">
+    <w:name w:val="Table Grid"/>
+    <w:basedOn w:val="TableNormal"/>
+    <w:uiPriority w:val="39"/>
+    <w:rsid w:val="00402A80"/>
+    <w:pPr>
+      <w:spacing w:after="0" w:line="240" w:lineRule="auto"/>
+    </w:pPr>
+    <w:tblPr>
+      <w:tblBorders>
+        <w:top w:val="single" w:sz="4" w:space="0" w:color="auto"/>
+        <w:left w:val="single" w:sz="4" w:space="0" w:color="auto"/>
+        <w:bottom w:val="single" w:sz="4" w:space="0" w:color="auto"/>
+        <w:right w:val="single" w:sz="4" w:space="0" w:color="auto"/>
+        <w:insideH w:val="single" w:sz="4" w:space="0" w:color="auto"/>
+        <w:insideV w:val="single" w:sz="4" w:space="0" w:color="auto"/>
+      </w:tblBorders>
+    </w:tblPr>
+  </w:style>
 </w:styles>
 </file>
 

</xml_diff>